<commit_message>
Show code repetition copy-and-paste error
- End work at Caribou Coffee
- Move major work trunk over to Pages documents, since its easier to
deal with full-screen mode there.
</commit_message>
<xml_diff>
--- a/Drafts/RebeccaManuscriptCSE-20121127-1.docx
+++ b/Drafts/RebeccaManuscriptCSE-20121127-1.docx
@@ -6,8 +6,6 @@
       <w:pPr>
         <w:pStyle w:val="Heading1"/>
       </w:pPr>
-      <w:bookmarkStart w:id="0" w:name="_GoBack"/>
-      <w:bookmarkEnd w:id="0"/>
       <w:r>
         <w:t>Introduction/Literature Review</w:t>
       </w:r>
@@ -64,7 +62,7 @@
         <w:t xml:space="preserve"> study of undergraduate electrical engineering majors</w:t>
       </w:r>
       <w:r>
-        <w:t xml:space="preserve"> I’ve undertaken</w:t>
+        <w:t xml:space="preserve"> undertaken</w:t>
       </w:r>
       <w:r>
         <w:t xml:space="preserve"> at a Mid-Atlantic State, a large</w:t>
@@ -127,7 +125,13 @@
         <w:t>via</w:t>
       </w:r>
       <w:r>
-        <w:t xml:space="preserve"> AP Computer Science credit, but all students must take Intermediate Programming.</w:t>
+        <w:t xml:space="preserve"> AP Computer Science credit, but all</w:t>
+      </w:r>
+      <w:r>
+        <w:t xml:space="preserve"> Electrical and Computer Engineering</w:t>
+      </w:r>
+      <w:r>
+        <w:t xml:space="preserve"> students must take Intermediate Programming.</w:t>
       </w:r>
     </w:p>
     <w:p>
@@ -243,13 +247,22 @@
         <w:t>This study centers on</w:t>
       </w:r>
       <w:r>
-        <w:t xml:space="preserve"> one</w:t>
-      </w:r>
-      <w:r>
-        <w:t xml:space="preserve"> “Flights Database,” the second of four projects assigned during the spring 2012 semester.</w:t>
-      </w:r>
-      <w:r>
-        <w:t xml:space="preserve"> Students were asked to build a menu-based program that would let users query information about airports and plan non-stop and one-stop flights between airports.</w:t>
+        <w:t xml:space="preserve"> “Flights Database,” the second of four projects assigned</w:t>
+      </w:r>
+      <w:r>
+        <w:t xml:space="preserve"> to Intermediate Programming students</w:t>
+      </w:r>
+      <w:r>
+        <w:t xml:space="preserve"> during the spring 2012 semester.</w:t>
+      </w:r>
+      <w:r>
+        <w:t xml:space="preserve"> Students were asked to build a </w:t>
+      </w:r>
+      <w:r>
+        <w:t xml:space="preserve">text </w:t>
+      </w:r>
+      <w:r>
+        <w:t>menu-based program that would let users query information about airports and plan non-stop and one-stop flights between airports.</w:t>
       </w:r>
       <w:r>
         <w:t xml:space="preserve"> For </w:t>
@@ -294,11 +307,17 @@
         <w:t xml:space="preserve"> file</w:t>
       </w:r>
       <w:r>
-        <w:t xml:space="preserve"> contained a list of specific flight information by route number. Crucially, in order to be able to respond to user queries students </w:t>
+        <w:t xml:space="preserve"> contained a list of specific flight information</w:t>
+      </w:r>
+      <w:r>
+        <w:t xml:space="preserve"> (including arrival and departure </w:t>
       </w:r>
       <w:r>
         <w:lastRenderedPageBreak/>
-        <w:t>would need to build a program that could coordinate information across all three files to return an answer.</w:t>
+        <w:t>times)</w:t>
+      </w:r>
+      <w:r>
+        <w:t xml:space="preserve"> by route number. Crucially, in order to be able to respond to user queries students would need to build a program that could coordinate information across all three files to return an answer.</w:t>
       </w:r>
     </w:p>
     <w:p>
@@ -369,7 +388,13 @@
         <w:t>s</w:t>
       </w:r>
       <w:r>
-        <w:t xml:space="preserve"> and day, then stitch together two separate</w:t>
+        <w:t xml:space="preserve"> and day, then stitch together</w:t>
+      </w:r>
+      <w:r>
+        <w:t xml:space="preserve"> routes that involve</w:t>
+      </w:r>
+      <w:r>
+        <w:t xml:space="preserve"> two separate</w:t>
       </w:r>
       <w:r>
         <w:t xml:space="preserve"> flights</w:t>
@@ -484,7 +509,10 @@
         <w:t xml:space="preserve">my study draws from three </w:t>
       </w:r>
       <w:r>
-        <w:t>research orientations: ethnographic observation, clinical interviewing, and code snapshot analysis.</w:t>
+        <w:t>data streams</w:t>
+      </w:r>
+      <w:r>
+        <w:t>: ethnographic observation, clinical interviewing, and code snapshot analysis.</w:t>
       </w:r>
     </w:p>
     <w:p>
@@ -774,7 +802,13 @@
         <w:t xml:space="preserve">—in some cases work she had completed just hours before the interview—and tailor my interview questions to emerging patterns in her code. In </w:t>
       </w:r>
       <w:r>
-        <w:t>total, Rebecca’s work resulted in 958 snapshots over the course of the semester.</w:t>
+        <w:t xml:space="preserve">total, Rebecca’s work resulted in 958 </w:t>
+      </w:r>
+      <w:r>
+        <w:t xml:space="preserve">compilation </w:t>
+      </w:r>
+      <w:r>
+        <w:t>snapshots over the course of the semester.</w:t>
       </w:r>
     </w:p>
     <w:p>
@@ -849,13 +883,25 @@
         <w:t>analyzing only Rebecca’s code snapshots</w:t>
       </w:r>
       <w:r>
-        <w:t xml:space="preserve">. </w:t>
+        <w:t>.</w:t>
+      </w:r>
+      <w:r>
+        <w:t xml:space="preserve"> In this first analysis, I focus on the form and evolution of particular design features of Rebecca’s code.</w:t>
+      </w:r>
+      <w:r>
+        <w:t xml:space="preserve"> </w:t>
       </w:r>
       <w:r>
         <w:t>Then, I present</w:t>
       </w:r>
       <w:r>
-        <w:t xml:space="preserve"> a complementary analysis using</w:t>
+        <w:t xml:space="preserve"> a</w:t>
+      </w:r>
+      <w:r>
+        <w:t xml:space="preserve"> second,</w:t>
+      </w:r>
+      <w:r>
+        <w:t xml:space="preserve"> complementary analysis using</w:t>
       </w:r>
       <w:r>
         <w:t xml:space="preserve"> contextual data from my c</w:t>
@@ -1136,7 +1182,13 @@
         <w:t>files like the list of airports. A</w:t>
       </w:r>
       <w:r>
-        <w:t>ny suitable solution would need to read through thosed files.</w:t>
+        <w:t xml:space="preserve">ny suitable solution would need to read through </w:t>
+      </w:r>
+      <w:r>
+        <w:t>those</w:t>
+      </w:r>
+      <w:r>
+        <w:t xml:space="preserve"> files.</w:t>
       </w:r>
       <w:r>
         <w:t xml:space="preserve"> </w:t>
@@ -1160,7 +1212,15 @@
         <w:t>`fscanf()` in her design</w:t>
       </w:r>
       <w:r>
-        <w:t>. Rebecca</w:t>
+        <w:t xml:space="preserve">. </w:t>
+      </w:r>
+    </w:p>
+    <w:p>
+      <w:r>
+        <w:tab/>
+      </w:r>
+      <w:r>
+        <w:t>Rebecca</w:t>
       </w:r>
       <w:r>
         <w:t>’s</w:t>
@@ -1208,7 +1268,12 @@
         <w:t xml:space="preserve">All it can do </w:t>
       </w:r>
       <w:r>
-        <w:t>is copy single patterns temporarily, then rewind the file back to the top and start reading in one-line-at-a-time again.</w:t>
+        <w:t>is copy single patterns temporarily, then rewind the file back to the top and s</w:t>
+      </w:r>
+      <w:bookmarkStart w:id="0" w:name="_GoBack"/>
+      <w:bookmarkEnd w:id="0"/>
+      <w:r>
+        <w:t>tart reading in one-line-at-a-time again.</w:t>
       </w:r>
     </w:p>
     <w:p>
@@ -5535,7 +5600,7 @@
 </file>
 
 <file path=customXml/itemProps1.xml><?xml version="1.0" encoding="utf-8"?>
-<ds:datastoreItem xmlns:ds="http://schemas.openxmlformats.org/officeDocument/2006/customXml" ds:itemID="{3B80B54F-7361-CD4A-A617-8A20B042330F}">
+<ds:datastoreItem xmlns:ds="http://schemas.openxmlformats.org/officeDocument/2006/customXml" ds:itemID="{20182E5F-6EB1-2747-A180-0A0E11F7B254}">
   <ds:schemaRefs>
     <ds:schemaRef ds:uri="http://schemas.openxmlformats.org/officeDocument/2006/bibliography"/>
   </ds:schemaRefs>

</xml_diff>